<commit_message>
Add Rise of Angmar/An Unlikely Ally
Changed "High Elf XXX" to "Rivendell XXX", which meant updating
Assault on Rivendell as well.
</commit_message>
<xml_diff>
--- a/cheatsheets/Rise of Angmar/02 Assault on Rivendell.docx
+++ b/cheatsheets/Rise of Angmar/02 Assault on Rivendell.docx
@@ -59,7 +59,7 @@
         <w:tblLook w:val="0600"/>
       </w:tblPr>
       <w:tblGrid>
-        <w:gridCol w:w="2073"/>
+        <w:gridCol w:w="2203"/>
         <w:gridCol w:w="705"/>
         <w:gridCol w:w="634"/>
         <w:gridCol w:w="245"/>
@@ -67,10 +67,10 @@
         <w:gridCol w:w="245"/>
         <w:gridCol w:w="245"/>
         <w:gridCol w:w="245"/>
-        <w:gridCol w:w="5904"/>
+        <w:gridCol w:w="5774"/>
         <w:tblGridChange w:id="0">
           <w:tblGrid>
-            <w:gridCol w:w="2073"/>
+            <w:gridCol w:w="2203"/>
             <w:gridCol w:w="705"/>
             <w:gridCol w:w="634"/>
             <w:gridCol w:w="245"/>
@@ -78,7 +78,7 @@
             <w:gridCol w:w="245"/>
             <w:gridCol w:w="245"/>
             <w:gridCol w:w="245"/>
-            <w:gridCol w:w="5904"/>
+            <w:gridCol w:w="5774"/>
           </w:tblGrid>
         </w:tblGridChange>
       </w:tblGrid>
@@ -793,7 +793,7 @@
                 <w:b w:val="1"/>
                 <w:rtl w:val="0"/>
               </w:rPr>
-              <w:t xml:space="preserve">High Elf Warrior</w:t>
+              <w:t xml:space="preserve">Rivendell Warrior</w:t>
             </w:r>
           </w:p>
         </w:tc>
@@ -3085,79 +3085,79 @@
               <w:rPr>
                 <w:rtl w:val="0"/>
               </w:rPr>
-              <w:t xml:space="preserve">OOO</w:t>
-            </w:r>
-          </w:p>
-        </w:tc>
-        <w:tc>
-          <w:tcPr>
-            <w:shd w:fill="ffffff"/>
-            <w:vAlign w:val="top"/>
-            <w:tcMar>
-              <w:top w:w="100.0" w:type="dxa"/>
-              <w:left w:w="100.0" w:type="dxa"/>
-              <w:bottom w:w="100.0" w:type="dxa"/>
-              <w:right w:w="100.0" w:type="dxa"/>
-            </w:tcMar>
-          </w:tcPr>
-          <w:p>
-            <w:pPr>
-              <w:contextualSpacing w:val="0"/>
-              <w:jc w:val="center"/>
-            </w:pPr>
-            <w:r>
-              <w:rPr>
-                <w:rtl w:val="0"/>
-              </w:rPr>
-              <w:t xml:space="preserve">OOO</w:t>
-            </w:r>
-          </w:p>
-        </w:tc>
-        <w:tc>
-          <w:tcPr>
-            <w:shd w:fill="ffffff"/>
-            <w:vAlign w:val="top"/>
-            <w:tcMar>
-              <w:top w:w="100.0" w:type="dxa"/>
-              <w:left w:w="100.0" w:type="dxa"/>
-              <w:bottom w:w="100.0" w:type="dxa"/>
-              <w:right w:w="100.0" w:type="dxa"/>
-            </w:tcMar>
-          </w:tcPr>
-          <w:p>
-            <w:pPr>
-              <w:contextualSpacing w:val="0"/>
-              <w:jc w:val="center"/>
-            </w:pPr>
-            <w:r>
-              <w:rPr>
-                <w:rtl w:val="0"/>
-              </w:rPr>
-              <w:t xml:space="preserve">OOO</w:t>
-            </w:r>
-          </w:p>
-        </w:tc>
-        <w:tc>
-          <w:tcPr>
-            <w:shd w:fill="ffffff"/>
-            <w:vAlign w:val="top"/>
-            <w:tcMar>
-              <w:top w:w="100.0" w:type="dxa"/>
-              <w:left w:w="100.0" w:type="dxa"/>
-              <w:bottom w:w="100.0" w:type="dxa"/>
-              <w:right w:w="100.0" w:type="dxa"/>
-            </w:tcMar>
-          </w:tcPr>
-          <w:p>
-            <w:pPr>
-              <w:contextualSpacing w:val="0"/>
-              <w:jc w:val="center"/>
-            </w:pPr>
-            <w:r>
-              <w:rPr>
-                <w:rtl w:val="0"/>
-              </w:rPr>
-              <w:t xml:space="preserve">OOO</w:t>
+              <w:t xml:space="preserve"> OOO</w:t>
+            </w:r>
+          </w:p>
+        </w:tc>
+        <w:tc>
+          <w:tcPr>
+            <w:shd w:fill="ffffff"/>
+            <w:vAlign w:val="top"/>
+            <w:tcMar>
+              <w:top w:w="100.0" w:type="dxa"/>
+              <w:left w:w="100.0" w:type="dxa"/>
+              <w:bottom w:w="100.0" w:type="dxa"/>
+              <w:right w:w="100.0" w:type="dxa"/>
+            </w:tcMar>
+          </w:tcPr>
+          <w:p>
+            <w:pPr>
+              <w:contextualSpacing w:val="0"/>
+              <w:jc w:val="center"/>
+            </w:pPr>
+            <w:r>
+              <w:rPr>
+                <w:rtl w:val="0"/>
+              </w:rPr>
+              <w:t xml:space="preserve"> OOO</w:t>
+            </w:r>
+          </w:p>
+        </w:tc>
+        <w:tc>
+          <w:tcPr>
+            <w:shd w:fill="ffffff"/>
+            <w:vAlign w:val="top"/>
+            <w:tcMar>
+              <w:top w:w="100.0" w:type="dxa"/>
+              <w:left w:w="100.0" w:type="dxa"/>
+              <w:bottom w:w="100.0" w:type="dxa"/>
+              <w:right w:w="100.0" w:type="dxa"/>
+            </w:tcMar>
+          </w:tcPr>
+          <w:p>
+            <w:pPr>
+              <w:contextualSpacing w:val="0"/>
+              <w:jc w:val="center"/>
+            </w:pPr>
+            <w:r>
+              <w:rPr>
+                <w:rtl w:val="0"/>
+              </w:rPr>
+              <w:t xml:space="preserve"> OOO</w:t>
+            </w:r>
+          </w:p>
+        </w:tc>
+        <w:tc>
+          <w:tcPr>
+            <w:shd w:fill="ffffff"/>
+            <w:vAlign w:val="top"/>
+            <w:tcMar>
+              <w:top w:w="100.0" w:type="dxa"/>
+              <w:left w:w="100.0" w:type="dxa"/>
+              <w:bottom w:w="100.0" w:type="dxa"/>
+              <w:right w:w="100.0" w:type="dxa"/>
+            </w:tcMar>
+          </w:tcPr>
+          <w:p>
+            <w:pPr>
+              <w:contextualSpacing w:val="0"/>
+              <w:jc w:val="center"/>
+            </w:pPr>
+            <w:r>
+              <w:rPr>
+                <w:rtl w:val="0"/>
+              </w:rPr>
+              <w:t xml:space="preserve"> OOO</w:t>
             </w:r>
           </w:p>
         </w:tc>

</xml_diff>